<commit_message>
[!] pridal som az jeden riadok
Signed-off-by: xtursky <xtursky@gmail.com>
</commit_message>
<xml_diff>
--- a/Dokumentacie/Ostatne/ITSRC/Priebe�na sprava.docx
+++ b/Dokumentacie/Ostatne/ITSRC/Priebe�na sprava.docx
@@ -44,81 +44,42 @@
       <w:r>
         <w:t xml:space="preserve">dom pri operáciách ako </w:t>
       </w:r>
-      <w:proofErr w:type="spellStart"/>
       <w:r>
         <w:rPr>
           <w:i/>
         </w:rPr>
-        <w:t>drag</w:t>
-      </w:r>
-      <w:proofErr w:type="spellEnd"/>
+        <w:t xml:space="preserve">drag &amp; </w:t>
+      </w:r>
       <w:r>
         <w:rPr>
           <w:i/>
         </w:rPr>
-        <w:t xml:space="preserve"> &amp; </w:t>
+        <w:t>drop</w:t>
+      </w:r>
+      <w:r>
+        <w:t xml:space="preserve">, výbere textu či kopírovaní. Ďalšou motiváciou je podpora </w:t>
       </w:r>
       <w:r>
         <w:rPr>
           <w:i/>
         </w:rPr>
-        <w:t>drop</w:t>
-      </w:r>
-      <w:r>
-        <w:t xml:space="preserve">, výbere textu či kopírovaní. Ďalšou motiváciou je podpora </w:t>
-      </w:r>
-      <w:proofErr w:type="spellStart"/>
+        <w:t>rich-text</w:t>
+      </w:r>
+      <w:r>
+        <w:t xml:space="preserve"> blokov ktoré umožňujú písať plnohodnotnú dokumentáciu priamo do zdrojových súborov a tak podporiť myšlienk</w:t>
+      </w:r>
+      <w:r>
+        <w:t xml:space="preserve">u dokumentačného programovania </w:t>
+      </w:r>
       <w:r>
         <w:rPr>
           <w:i/>
         </w:rPr>
-        <w:t>rich-text</w:t>
-      </w:r>
-      <w:proofErr w:type="spellEnd"/>
-      <w:r>
-        <w:t xml:space="preserve"> blokov ktoré umožňujú písať plnohodnotnú dokumentáciu priamo do zdrojových súborov a tak podporiť myšlienk</w:t>
-      </w:r>
-      <w:r>
-        <w:t xml:space="preserve">u dokumentačného programovania </w:t>
-      </w:r>
-      <w:proofErr w:type="spellStart"/>
-      <w:r>
-        <w:rPr>
-          <w:i/>
-        </w:rPr>
-        <w:t>literate</w:t>
-      </w:r>
-      <w:proofErr w:type="spellEnd"/>
-      <w:r>
-        <w:rPr>
-          <w:i/>
-        </w:rPr>
-        <w:t xml:space="preserve"> </w:t>
-      </w:r>
-      <w:proofErr w:type="spellStart"/>
-      <w:r>
-        <w:rPr>
-          <w:i/>
-        </w:rPr>
-        <w:t>programming</w:t>
-      </w:r>
-      <w:proofErr w:type="spellEnd"/>
-      <w:r>
-        <w:t xml:space="preserve"> pána </w:t>
-      </w:r>
-      <w:proofErr w:type="spellStart"/>
-      <w:r>
-        <w:t>Donalda</w:t>
-      </w:r>
-      <w:proofErr w:type="spellEnd"/>
-      <w:r>
-        <w:t xml:space="preserve"> </w:t>
-      </w:r>
-      <w:proofErr w:type="spellStart"/>
-      <w:r>
-        <w:t>Knutha</w:t>
-      </w:r>
-      <w:proofErr w:type="spellEnd"/>
+        <w:t>literate programming</w:t>
+      </w:r>
+      <w:r>
+        <w:t xml:space="preserve"> pána Donalda Knutha</w:t>
+      </w:r>
       <w:r>
         <w:t xml:space="preserve"> [1]</w:t>
       </w:r>
@@ -198,6 +159,45 @@
     </w:p>
     <w:p>
       <w:pPr>
+        <w:pStyle w:val="Odsekzoznamu"/>
+        <w:numPr>
+          <w:ilvl w:val="0"/>
+          <w:numId w:val="3"/>
+        </w:numPr>
+      </w:pPr>
+      <w:r>
+        <w:t>Uľ</w:t>
+      </w:r>
+      <w:r>
+        <w:t>ah</w:t>
+      </w:r>
+      <w:r>
+        <w:t>č</w:t>
+      </w:r>
+      <w:r>
+        <w:t>enie pr</w:t>
+      </w:r>
+      <w:r>
+        <w:t>á</w:t>
+      </w:r>
+      <w:r>
+        <w:t>ce s textom, ktor</w:t>
+      </w:r>
+      <w:r>
+        <w:t>ý</w:t>
+      </w:r>
+      <w:r>
+        <w:t xml:space="preserve"> </w:t>
+      </w:r>
+      <w:r>
+        <w:t>je reprezentovaný za pomoci grafických prvkov</w:t>
+      </w:r>
+      <w:r>
+        <w:t xml:space="preserve"> podporenie </w:t>
+      </w:r>
+    </w:p>
+    <w:p>
+      <w:pPr>
         <w:pStyle w:val="Nadpis1"/>
         <w:rPr>
           <w:lang w:eastAsia="sk-SK"/>
@@ -292,15 +292,7 @@
         <w:pStyle w:val="Bezriadkovania"/>
       </w:pPr>
       <w:r>
-        <w:t xml:space="preserve">/* to len čo by sa dalo možno </w:t>
-      </w:r>
-      <w:proofErr w:type="spellStart"/>
-      <w:r>
-        <w:t>použit</w:t>
-      </w:r>
-      <w:proofErr w:type="spellEnd"/>
-      <w:r>
-        <w:t xml:space="preserve"> </w:t>
+        <w:t xml:space="preserve">/* to len čo by sa dalo možno použit </w:t>
       </w:r>
     </w:p>
     <w:p>
@@ -323,163 +315,150 @@
       <w:pPr>
         <w:pStyle w:val="Bezriadkovania"/>
       </w:pPr>
-      <w:proofErr w:type="spellStart"/>
-      <w:r>
-        <w:t>TrollTech</w:t>
-      </w:r>
-      <w:proofErr w:type="spellEnd"/>
-      <w:r>
-        <w:t xml:space="preserve">,  ktorá  vyvíjala  </w:t>
-      </w:r>
-      <w:proofErr w:type="spellStart"/>
-      <w:r>
-        <w:t>Qt</w:t>
-      </w:r>
-      <w:proofErr w:type="spellEnd"/>
-      <w:r>
+      <w:r>
+        <w:t xml:space="preserve">TrollTech,  ktorá  vyvíjala  Qt)  spolu  s analýzou  zdrojového  kódu.  Zatiaľ  máme  vytvorené  dve </w:t>
+      </w:r>
+    </w:p>
+    <w:p>
+      <w:pPr>
+        <w:pStyle w:val="Bezriadkovania"/>
+      </w:pPr>
+      <w:r>
+        <w:t xml:space="preserve">gramatiky C a zjednodušené XML. Vieme vytvoriť abstraktný syntaktický strom zo zdrojového kódu. </w:t>
+      </w:r>
+    </w:p>
+    <w:p>
+      <w:pPr>
+        <w:pStyle w:val="Bezriadkovania"/>
+      </w:pPr>
+      <w:r>
+        <w:t xml:space="preserve">Zatiaľ to testujeme len v prostredí operačného systému Windows. </w:t>
+      </w:r>
+    </w:p>
+    <w:p>
+      <w:pPr>
+        <w:pStyle w:val="Bezriadkovania"/>
+      </w:pPr>
+      <w:r>
+        <w:t xml:space="preserve">  Základ  grafickej  časti  je  implementovaný,  vieme  vytvoriť  scénu  a umiestňovať  do  nej </w:t>
+      </w:r>
+    </w:p>
+    <w:p>
+      <w:pPr>
+        <w:pStyle w:val="Bezriadkovania"/>
+      </w:pPr>
+      <w:r>
+        <w:t xml:space="preserve">jednotlivé bloky, tak isto vieme pracovať s hierarchiou  blokov. Pri presúvaní rodiča sa presúvajú aj </w:t>
+      </w:r>
+    </w:p>
+    <w:p>
+      <w:pPr>
+        <w:pStyle w:val="Bezriadkovania"/>
+      </w:pPr>
+      <w:r>
+        <w:t xml:space="preserve">všetci jeho následníci. Tak isto to funguje aj pri skrývaní. Blok sa vie automaticky zväčšiť, keď sa </w:t>
+      </w:r>
+    </w:p>
+    <w:p>
+      <w:pPr>
+        <w:pStyle w:val="Bezriadkovania"/>
+      </w:pPr>
+      <w:r>
+        <w:t xml:space="preserve">mení pri jeho editácii, alebo keď mu pribudne väčší podblok ako je on sám. Pri presúvaní blokov sa </w:t>
+      </w:r>
+    </w:p>
+    <w:p>
+      <w:pPr>
+        <w:pStyle w:val="Bezriadkovania"/>
+      </w:pPr>
+      <w:r>
+        <w:t xml:space="preserve">bloky automaticky umiestňujú na správnu pozíciu. Toto zatiaľ funguje iba pri blokoch na rovnakej </w:t>
+      </w:r>
+    </w:p>
+    <w:p>
+      <w:pPr>
+        <w:pStyle w:val="Bezriadkovania"/>
+      </w:pPr>
+      <w:r>
+        <w:t>úrovni</w:t>
+      </w:r>
+    </w:p>
+    <w:p>
+      <w:pPr>
+        <w:pStyle w:val="Bezriadkovania"/>
+        <w:rPr>
+          <w:sz w:val="20"/>
+        </w:rPr>
+      </w:pPr>
+    </w:p>
+    <w:p>
+      <w:pPr>
+        <w:pStyle w:val="Bezriadkovania"/>
+        <w:rPr>
+          <w:lang w:eastAsia="sk-SK"/>
+        </w:rPr>
+      </w:pPr>
+      <w:r>
+        <w:rPr>
+          <w:lang w:eastAsia="sk-SK"/>
+        </w:rPr>
         <w:t xml:space="preserve">)  spolu  s analýzou  zdrojového  kódu.  Zatiaľ  máme  vytvorené  dve </w:t>
       </w:r>
     </w:p>
     <w:p>
       <w:pPr>
         <w:pStyle w:val="Bezriadkovania"/>
-      </w:pPr>
-      <w:r>
+        <w:rPr>
+          <w:lang w:eastAsia="sk-SK"/>
+        </w:rPr>
+      </w:pPr>
+      <w:r>
+        <w:rPr>
+          <w:lang w:eastAsia="sk-SK"/>
+        </w:rPr>
         <w:t xml:space="preserve">gramatiky C a zjednodušené XML. Vieme vytvoriť abstraktný syntaktický strom zo zdrojového kódu. </w:t>
       </w:r>
     </w:p>
     <w:p>
       <w:pPr>
         <w:pStyle w:val="Bezriadkovania"/>
-      </w:pPr>
-      <w:r>
+        <w:rPr>
+          <w:lang w:eastAsia="sk-SK"/>
+        </w:rPr>
+      </w:pPr>
+      <w:r>
+        <w:rPr>
+          <w:lang w:eastAsia="sk-SK"/>
+        </w:rPr>
         <w:t xml:space="preserve">Zatiaľ to testujeme len v prostredí operačného systému Windows. </w:t>
       </w:r>
     </w:p>
     <w:p>
       <w:pPr>
         <w:pStyle w:val="Bezriadkovania"/>
-      </w:pPr>
-      <w:r>
+        <w:rPr>
+          <w:lang w:eastAsia="sk-SK"/>
+        </w:rPr>
+      </w:pPr>
+      <w:r>
+        <w:rPr>
+          <w:lang w:eastAsia="sk-SK"/>
+        </w:rPr>
+        <w:lastRenderedPageBreak/>
         <w:t xml:space="preserve">  Základ  grafickej  časti  je  implementovaný,  vieme  vytvoriť  scénu  a umiestňovať  do  nej </w:t>
       </w:r>
     </w:p>
     <w:p>
       <w:pPr>
         <w:pStyle w:val="Bezriadkovania"/>
-      </w:pPr>
-      <w:r>
-        <w:t xml:space="preserve">jednotlivé bloky, tak isto vieme pracovať s hierarchiou  blokov. Pri presúvaní rodiča sa presúvajú aj </w:t>
-      </w:r>
-    </w:p>
-    <w:p>
-      <w:pPr>
-        <w:pStyle w:val="Bezriadkovania"/>
-      </w:pPr>
-      <w:r>
-        <w:t xml:space="preserve">všetci jeho následníci. Tak isto to funguje aj pri skrývaní. Blok sa vie automaticky zväčšiť, keď sa </w:t>
-      </w:r>
-    </w:p>
-    <w:p>
-      <w:pPr>
-        <w:pStyle w:val="Bezriadkovania"/>
-      </w:pPr>
-      <w:r>
-        <w:t xml:space="preserve">mení pri jeho editácii, alebo keď mu pribudne väčší podblok ako je on sám. Pri presúvaní blokov sa </w:t>
-      </w:r>
-    </w:p>
-    <w:p>
-      <w:pPr>
-        <w:pStyle w:val="Bezriadkovania"/>
-      </w:pPr>
-      <w:r>
-        <w:t xml:space="preserve">bloky automaticky umiestňujú na správnu pozíciu. Toto zatiaľ funguje iba pri blokoch na rovnakej </w:t>
-      </w:r>
-    </w:p>
-    <w:p>
-      <w:pPr>
-        <w:pStyle w:val="Bezriadkovania"/>
-      </w:pPr>
-      <w:r>
-        <w:t>úrovni</w:t>
-      </w:r>
-    </w:p>
-    <w:p>
-      <w:pPr>
-        <w:pStyle w:val="Bezriadkovania"/>
-        <w:rPr>
-          <w:sz w:val="20"/>
-        </w:rPr>
-      </w:pPr>
-    </w:p>
-    <w:p>
-      <w:pPr>
-        <w:pStyle w:val="Bezriadkovania"/>
-        <w:rPr>
-          <w:lang w:eastAsia="sk-SK"/>
-        </w:rPr>
-      </w:pPr>
-      <w:r>
-        <w:rPr>
-          <w:lang w:eastAsia="sk-SK"/>
-        </w:rPr>
-        <w:t xml:space="preserve">)  spolu  s analýzou  zdrojového  kódu.  Zatiaľ  máme  vytvorené  dve </w:t>
-      </w:r>
-    </w:p>
-    <w:p>
-      <w:pPr>
-        <w:pStyle w:val="Bezriadkovania"/>
-        <w:rPr>
-          <w:lang w:eastAsia="sk-SK"/>
-        </w:rPr>
-      </w:pPr>
-      <w:r>
-        <w:rPr>
-          <w:lang w:eastAsia="sk-SK"/>
-        </w:rPr>
-        <w:t xml:space="preserve">gramatiky C a zjednodušené XML. Vieme vytvoriť abstraktný syntaktický strom zo zdrojového kódu. </w:t>
-      </w:r>
-    </w:p>
-    <w:p>
-      <w:pPr>
-        <w:pStyle w:val="Bezriadkovania"/>
-        <w:rPr>
-          <w:lang w:eastAsia="sk-SK"/>
-        </w:rPr>
-      </w:pPr>
-      <w:r>
-        <w:rPr>
-          <w:lang w:eastAsia="sk-SK"/>
-        </w:rPr>
-        <w:t xml:space="preserve">Zatiaľ to testujeme len v prostredí operačného systému Windows. </w:t>
-      </w:r>
-    </w:p>
-    <w:p>
-      <w:pPr>
-        <w:pStyle w:val="Bezriadkovania"/>
-        <w:rPr>
-          <w:lang w:eastAsia="sk-SK"/>
-        </w:rPr>
-      </w:pPr>
-      <w:r>
-        <w:rPr>
-          <w:lang w:eastAsia="sk-SK"/>
-        </w:rPr>
-        <w:t xml:space="preserve">  Základ  grafickej  časti  je  implementovaný,  vieme  vytvoriť  scénu  a umiestňovať  do  nej </w:t>
-      </w:r>
-    </w:p>
-    <w:p>
-      <w:pPr>
-        <w:pStyle w:val="Bezriadkovania"/>
-        <w:rPr>
-          <w:lang w:eastAsia="sk-SK"/>
-        </w:rPr>
-      </w:pPr>
-      <w:r>
-        <w:rPr>
-          <w:lang w:eastAsia="sk-SK"/>
-        </w:rPr>
-        <w:lastRenderedPageBreak/>
+        <w:rPr>
+          <w:lang w:eastAsia="sk-SK"/>
+        </w:rPr>
+      </w:pPr>
+      <w:r>
+        <w:rPr>
+          <w:lang w:eastAsia="sk-SK"/>
+        </w:rPr>
         <w:t xml:space="preserve">jednotlivé bloky, tak isto vieme pracovať s hierarchiou  blokov. Pri presúvaní rodiča sa presúvajú aj </w:t>
       </w:r>
     </w:p>
@@ -816,21 +795,12 @@
         </w:rPr>
         <w:t>, vytvorenie gramatik pre rôzne typy programovacích jazyk (</w:t>
       </w:r>
-      <w:proofErr w:type="spellStart"/>
       <w:r>
         <w:rPr>
           <w:i/>
           <w:lang w:eastAsia="sk-SK"/>
         </w:rPr>
-        <w:t>Java</w:t>
-      </w:r>
-      <w:proofErr w:type="spellEnd"/>
-      <w:r>
-        <w:rPr>
-          <w:i/>
-          <w:lang w:eastAsia="sk-SK"/>
-        </w:rPr>
-        <w:t>, C#, PHP a pod</w:t>
+        <w:t>Java, C#, PHP a pod</w:t>
       </w:r>
       <w:r>
         <w:rPr>
@@ -933,133 +903,40 @@
         </w:rPr>
         <w:t>„</w:t>
       </w:r>
-      <w:proofErr w:type="spellStart"/>
       <w:r>
         <w:rPr>
           <w:i/>
           <w:lang w:eastAsia="sk-SK"/>
         </w:rPr>
-        <w:t>Nothing</w:t>
-      </w:r>
-      <w:proofErr w:type="spellEnd"/>
+        <w:t>Nothing is impossible when</w:t>
+      </w:r>
       <w:r>
         <w:rPr>
           <w:i/>
           <w:lang w:eastAsia="sk-SK"/>
         </w:rPr>
+        <w:t xml:space="preserve"> the work</w:t>
+      </w:r>
+      <w:r>
+        <w:rPr>
+          <w:i/>
+          <w:lang w:eastAsia="sk-SK"/>
+        </w:rPr>
         <w:t xml:space="preserve"> </w:t>
       </w:r>
-      <w:proofErr w:type="spellStart"/>
       <w:r>
         <w:rPr>
           <w:i/>
           <w:lang w:eastAsia="sk-SK"/>
         </w:rPr>
-        <w:t>is</w:t>
-      </w:r>
-      <w:proofErr w:type="spellEnd"/>
+        <w:t xml:space="preserve">is </w:t>
+      </w:r>
       <w:r>
         <w:rPr>
           <w:i/>
           <w:lang w:eastAsia="sk-SK"/>
         </w:rPr>
-        <w:t xml:space="preserve"> </w:t>
-      </w:r>
-      <w:proofErr w:type="spellStart"/>
-      <w:r>
-        <w:rPr>
-          <w:i/>
-          <w:lang w:eastAsia="sk-SK"/>
-        </w:rPr>
-        <w:t>impossible</w:t>
-      </w:r>
-      <w:proofErr w:type="spellEnd"/>
-      <w:r>
-        <w:rPr>
-          <w:i/>
-          <w:lang w:eastAsia="sk-SK"/>
-        </w:rPr>
-        <w:t xml:space="preserve"> </w:t>
-      </w:r>
-      <w:proofErr w:type="spellStart"/>
-      <w:r>
-        <w:rPr>
-          <w:i/>
-          <w:lang w:eastAsia="sk-SK"/>
-        </w:rPr>
-        <w:t>when</w:t>
-      </w:r>
-      <w:proofErr w:type="spellEnd"/>
-      <w:r>
-        <w:rPr>
-          <w:i/>
-          <w:lang w:eastAsia="sk-SK"/>
-        </w:rPr>
-        <w:t xml:space="preserve"> </w:t>
-      </w:r>
-      <w:proofErr w:type="spellStart"/>
-      <w:r>
-        <w:rPr>
-          <w:i/>
-          <w:lang w:eastAsia="sk-SK"/>
-        </w:rPr>
-        <w:t>the</w:t>
-      </w:r>
-      <w:proofErr w:type="spellEnd"/>
-      <w:r>
-        <w:rPr>
-          <w:i/>
-          <w:lang w:eastAsia="sk-SK"/>
-        </w:rPr>
-        <w:t xml:space="preserve"> </w:t>
-      </w:r>
-      <w:proofErr w:type="spellStart"/>
-      <w:r>
-        <w:rPr>
-          <w:i/>
-          <w:lang w:eastAsia="sk-SK"/>
-        </w:rPr>
-        <w:t>work</w:t>
-      </w:r>
-      <w:proofErr w:type="spellEnd"/>
-      <w:r>
-        <w:rPr>
-          <w:i/>
-          <w:lang w:eastAsia="sk-SK"/>
-        </w:rPr>
-        <w:t xml:space="preserve"> </w:t>
-      </w:r>
-      <w:proofErr w:type="spellStart"/>
-      <w:r>
-        <w:rPr>
-          <w:i/>
-          <w:lang w:eastAsia="sk-SK"/>
-        </w:rPr>
-        <w:t>is</w:t>
-      </w:r>
-      <w:proofErr w:type="spellEnd"/>
-      <w:r>
-        <w:rPr>
-          <w:i/>
-          <w:lang w:eastAsia="sk-SK"/>
-        </w:rPr>
-        <w:t xml:space="preserve"> </w:t>
-      </w:r>
-      <w:proofErr w:type="spellStart"/>
-      <w:r>
-        <w:rPr>
-          <w:i/>
-          <w:lang w:eastAsia="sk-SK"/>
-        </w:rPr>
-        <w:t>also</w:t>
-      </w:r>
-      <w:proofErr w:type="spellEnd"/>
-      <w:r>
-        <w:rPr>
-          <w:i/>
-          <w:lang w:eastAsia="sk-SK"/>
-        </w:rPr>
-        <w:t xml:space="preserve"> a hobby</w:t>
+        <w:t>also a hobby</w:t>
       </w:r>
       <w:r>
         <w:rPr>
@@ -1098,21 +975,7 @@
         <w:rPr>
           <w:lang w:val="en-GB"/>
         </w:rPr>
-        <w:t xml:space="preserve">Knuth, D.E.: Literate Programming, 1992, Stanford University </w:t>
-      </w:r>
-      <w:proofErr w:type="spellStart"/>
-      <w:r>
-        <w:rPr>
-          <w:lang w:val="en-GB"/>
-        </w:rPr>
-        <w:t>Center</w:t>
-      </w:r>
-      <w:proofErr w:type="spellEnd"/>
-      <w:r>
-        <w:rPr>
-          <w:lang w:val="en-GB"/>
-        </w:rPr>
-        <w:t xml:space="preserve"> for the Study of Language and Information, Stanford, CA, USA, 1992.</w:t>
+        <w:t>Knuth, D.E.: Literate Programming, 1992, Stanford University Center for the Study of Language and Information, Stanford, CA, USA, 1992.</w:t>
       </w:r>
     </w:p>
     <w:p>
@@ -1229,7 +1092,7 @@
 
 <file path=word/endnotes.xml><?xml version="1.0" encoding="utf-8"?>
 <w:endnotes xmlns:ve="http://schemas.openxmlformats.org/markup-compatibility/2006" xmlns:o="urn:schemas-microsoft-com:office:office" xmlns:r="http://schemas.openxmlformats.org/officeDocument/2006/relationships" xmlns:m="http://schemas.openxmlformats.org/officeDocument/2006/math" xmlns:v="urn:schemas-microsoft-com:vml" xmlns:wp="http://schemas.openxmlformats.org/drawingml/2006/wordprocessingDrawing" xmlns:w10="urn:schemas-microsoft-com:office:word" xmlns:w="http://schemas.openxmlformats.org/wordprocessingml/2006/main" xmlns:wne="http://schemas.microsoft.com/office/word/2006/wordml">
-  <w:endnote w:type="separator" w:id="-1">
+  <w:endnote w:type="separator" w:id="0">
     <w:p>
       <w:pPr>
         <w:spacing w:after="0" w:line="240" w:lineRule="auto"/>
@@ -1239,7 +1102,7 @@
       </w:r>
     </w:p>
   </w:endnote>
-  <w:endnote w:type="continuationSeparator" w:id="0">
+  <w:endnote w:type="continuationSeparator" w:id="1">
     <w:p>
       <w:pPr>
         <w:spacing w:after="0" w:line="240" w:lineRule="auto"/>
@@ -1334,7 +1197,7 @@
 
 <file path=word/footnotes.xml><?xml version="1.0" encoding="utf-8"?>
 <w:footnotes xmlns:ve="http://schemas.openxmlformats.org/markup-compatibility/2006" xmlns:o="urn:schemas-microsoft-com:office:office" xmlns:r="http://schemas.openxmlformats.org/officeDocument/2006/relationships" xmlns:m="http://schemas.openxmlformats.org/officeDocument/2006/math" xmlns:v="urn:schemas-microsoft-com:vml" xmlns:wp="http://schemas.openxmlformats.org/drawingml/2006/wordprocessingDrawing" xmlns:w10="urn:schemas-microsoft-com:office:word" xmlns:w="http://schemas.openxmlformats.org/wordprocessingml/2006/main" xmlns:wne="http://schemas.microsoft.com/office/word/2006/wordml">
-  <w:footnote w:type="separator" w:id="-1">
+  <w:footnote w:type="separator" w:id="0">
     <w:p>
       <w:pPr>
         <w:spacing w:after="0" w:line="240" w:lineRule="auto"/>
@@ -1344,7 +1207,7 @@
       </w:r>
     </w:p>
   </w:footnote>
-  <w:footnote w:type="continuationSeparator" w:id="0">
+  <w:footnote w:type="continuationSeparator" w:id="1">
     <w:p>
       <w:pPr>
         <w:spacing w:after="0" w:line="240" w:lineRule="auto"/>

</xml_diff>

<commit_message>
[!] pridanie marekovej sekcie do spravy pre TPcup
(plus mensie upravy)
</commit_message>
<xml_diff>
--- a/Dokumentacie/Ostatne/ITSRC/Priebe�na sprava.docx
+++ b/Dokumentacie/Ostatne/ITSRC/Priebe�na sprava.docx
@@ -44,11 +44,19 @@
       <w:r>
         <w:t xml:space="preserve">dom pri operáciách ako </w:t>
       </w:r>
-      <w:r>
-        <w:rPr>
-          <w:i/>
-        </w:rPr>
-        <w:t xml:space="preserve">drag &amp; </w:t>
+      <w:proofErr w:type="spellStart"/>
+      <w:r>
+        <w:rPr>
+          <w:i/>
+        </w:rPr>
+        <w:t>drag</w:t>
+      </w:r>
+      <w:proofErr w:type="spellEnd"/>
+      <w:r>
+        <w:rPr>
+          <w:i/>
+        </w:rPr>
+        <w:t xml:space="preserve"> &amp; </w:t>
       </w:r>
       <w:r>
         <w:rPr>
@@ -59,27 +67,58 @@
       <w:r>
         <w:t xml:space="preserve">, výbere textu či kopírovaní. Ďalšou motiváciou je podpora </w:t>
       </w:r>
+      <w:proofErr w:type="spellStart"/>
       <w:r>
         <w:rPr>
           <w:i/>
         </w:rPr>
         <w:t>rich-text</w:t>
       </w:r>
+      <w:proofErr w:type="spellEnd"/>
       <w:r>
         <w:t xml:space="preserve"> blokov ktoré umožňujú písať plnohodnotnú dokumentáciu priamo do zdrojových súborov a tak podporiť myšlienk</w:t>
       </w:r>
       <w:r>
         <w:t xml:space="preserve">u dokumentačného programovania </w:t>
       </w:r>
-      <w:r>
-        <w:rPr>
-          <w:i/>
-        </w:rPr>
-        <w:t>literate programming</w:t>
-      </w:r>
-      <w:r>
-        <w:t xml:space="preserve"> pána Donalda Knutha</w:t>
-      </w:r>
+      <w:proofErr w:type="spellStart"/>
+      <w:r>
+        <w:rPr>
+          <w:i/>
+        </w:rPr>
+        <w:t>literate</w:t>
+      </w:r>
+      <w:proofErr w:type="spellEnd"/>
+      <w:r>
+        <w:rPr>
+          <w:i/>
+        </w:rPr>
+        <w:t xml:space="preserve"> </w:t>
+      </w:r>
+      <w:proofErr w:type="spellStart"/>
+      <w:r>
+        <w:rPr>
+          <w:i/>
+        </w:rPr>
+        <w:t>programming</w:t>
+      </w:r>
+      <w:proofErr w:type="spellEnd"/>
+      <w:r>
+        <w:t xml:space="preserve"> pána </w:t>
+      </w:r>
+      <w:proofErr w:type="spellStart"/>
+      <w:r>
+        <w:t>Donalda</w:t>
+      </w:r>
+      <w:proofErr w:type="spellEnd"/>
+      <w:r>
+        <w:t xml:space="preserve"> </w:t>
+      </w:r>
+      <w:proofErr w:type="spellStart"/>
+      <w:r>
+        <w:t>Knutha</w:t>
+      </w:r>
+      <w:proofErr w:type="spellEnd"/>
       <w:r>
         <w:t xml:space="preserve"> [1]</w:t>
       </w:r>
@@ -193,7 +232,7 @@
         <w:t>je reprezentovaný za pomoci grafických prvkov</w:t>
       </w:r>
       <w:r>
-        <w:t xml:space="preserve"> podporenie </w:t>
+        <w:t xml:space="preserve"> </w:t>
       </w:r>
     </w:p>
     <w:p>
@@ -284,260 +323,219 @@
         <w:rPr>
           <w:lang w:eastAsia="sk-SK"/>
         </w:rPr>
-        <w:t>Dddddddddddddddddddddddddddddddddddddddddddddddddddddddddddddddddddddddddddddddddddddd.</w:t>
-      </w:r>
-    </w:p>
-    <w:p>
-      <w:pPr>
-        <w:pStyle w:val="Bezriadkovania"/>
-      </w:pPr>
-      <w:r>
-        <w:t xml:space="preserve">/* to len čo by sa dalo možno použit </w:t>
-      </w:r>
-    </w:p>
-    <w:p>
-      <w:pPr>
-        <w:pStyle w:val="Bezriadkovania"/>
-      </w:pPr>
-      <w:r>
-        <w:t xml:space="preserve">Logika práce s blokmi  a funkcionalita, ktoré bude náš editor poskytovať, sú už navrhnuté a z časti </w:t>
-      </w:r>
-    </w:p>
-    <w:p>
-      <w:pPr>
-        <w:pStyle w:val="Bezriadkovania"/>
-      </w:pPr>
-      <w:r>
-        <w:t xml:space="preserve">implementované. Vytvorená je základná kostra editora TrollEdit  (názov odvodený od spoločnosti </w:t>
-      </w:r>
-    </w:p>
-    <w:p>
-      <w:pPr>
-        <w:pStyle w:val="Bezriadkovania"/>
-      </w:pPr>
-      <w:r>
-        <w:t xml:space="preserve">TrollTech,  ktorá  vyvíjala  Qt)  spolu  s analýzou  zdrojového  kódu.  Zatiaľ  máme  vytvorené  dve </w:t>
-      </w:r>
-    </w:p>
-    <w:p>
-      <w:pPr>
-        <w:pStyle w:val="Bezriadkovania"/>
-      </w:pPr>
-      <w:r>
-        <w:t xml:space="preserve">gramatiky C a zjednodušené XML. Vieme vytvoriť abstraktný syntaktický strom zo zdrojového kódu. </w:t>
-      </w:r>
-    </w:p>
-    <w:p>
-      <w:pPr>
-        <w:pStyle w:val="Bezriadkovania"/>
-      </w:pPr>
-      <w:r>
-        <w:t xml:space="preserve">Zatiaľ to testujeme len v prostredí operačného systému Windows. </w:t>
-      </w:r>
-    </w:p>
-    <w:p>
-      <w:pPr>
-        <w:pStyle w:val="Bezriadkovania"/>
-      </w:pPr>
-      <w:r>
-        <w:t xml:space="preserve">  Základ  grafickej  časti  je  implementovaný,  vieme  vytvoriť  scénu  a umiestňovať  do  nej </w:t>
-      </w:r>
-    </w:p>
-    <w:p>
-      <w:pPr>
-        <w:pStyle w:val="Bezriadkovania"/>
-      </w:pPr>
-      <w:r>
-        <w:t xml:space="preserve">jednotlivé bloky, tak isto vieme pracovať s hierarchiou  blokov. Pri presúvaní rodiča sa presúvajú aj </w:t>
-      </w:r>
-    </w:p>
-    <w:p>
-      <w:pPr>
-        <w:pStyle w:val="Bezriadkovania"/>
-      </w:pPr>
-      <w:r>
-        <w:t xml:space="preserve">všetci jeho následníci. Tak isto to funguje aj pri skrývaní. Blok sa vie automaticky zväčšiť, keď sa </w:t>
-      </w:r>
-    </w:p>
-    <w:p>
-      <w:pPr>
-        <w:pStyle w:val="Bezriadkovania"/>
-      </w:pPr>
-      <w:r>
-        <w:t xml:space="preserve">mení pri jeho editácii, alebo keď mu pribudne väčší podblok ako je on sám. Pri presúvaní blokov sa </w:t>
-      </w:r>
-    </w:p>
-    <w:p>
-      <w:pPr>
-        <w:pStyle w:val="Bezriadkovania"/>
-      </w:pPr>
-      <w:r>
-        <w:t xml:space="preserve">bloky automaticky umiestňujú na správnu pozíciu. Toto zatiaľ funguje iba pri blokoch na rovnakej </w:t>
-      </w:r>
-    </w:p>
-    <w:p>
-      <w:pPr>
-        <w:pStyle w:val="Bezriadkovania"/>
-      </w:pPr>
-      <w:r>
-        <w:t>úrovni</w:t>
-      </w:r>
-    </w:p>
-    <w:p>
-      <w:pPr>
-        <w:pStyle w:val="Bezriadkovania"/>
-        <w:rPr>
-          <w:sz w:val="20"/>
-        </w:rPr>
-      </w:pPr>
-    </w:p>
-    <w:p>
-      <w:pPr>
-        <w:pStyle w:val="Bezriadkovania"/>
-        <w:rPr>
-          <w:lang w:eastAsia="sk-SK"/>
-        </w:rPr>
-      </w:pPr>
-      <w:r>
-        <w:rPr>
-          <w:lang w:eastAsia="sk-SK"/>
-        </w:rPr>
-        <w:t xml:space="preserve">)  spolu  s analýzou  zdrojového  kódu.  Zatiaľ  máme  vytvorené  dve </w:t>
-      </w:r>
-    </w:p>
-    <w:p>
-      <w:pPr>
-        <w:pStyle w:val="Bezriadkovania"/>
-        <w:rPr>
-          <w:lang w:eastAsia="sk-SK"/>
-        </w:rPr>
-      </w:pPr>
-      <w:r>
-        <w:rPr>
-          <w:lang w:eastAsia="sk-SK"/>
-        </w:rPr>
-        <w:t xml:space="preserve">gramatiky C a zjednodušené XML. Vieme vytvoriť abstraktný syntaktický strom zo zdrojového kódu. </w:t>
-      </w:r>
-    </w:p>
-    <w:p>
-      <w:pPr>
-        <w:pStyle w:val="Bezriadkovania"/>
-        <w:rPr>
-          <w:lang w:eastAsia="sk-SK"/>
-        </w:rPr>
-      </w:pPr>
-      <w:r>
-        <w:rPr>
-          <w:lang w:eastAsia="sk-SK"/>
-        </w:rPr>
-        <w:t xml:space="preserve">Zatiaľ to testujeme len v prostredí operačného systému Windows. </w:t>
-      </w:r>
-    </w:p>
-    <w:p>
-      <w:pPr>
-        <w:pStyle w:val="Bezriadkovania"/>
-        <w:rPr>
-          <w:lang w:eastAsia="sk-SK"/>
-        </w:rPr>
-      </w:pPr>
-      <w:r>
-        <w:rPr>
-          <w:lang w:eastAsia="sk-SK"/>
-        </w:rPr>
-        <w:lastRenderedPageBreak/>
-        <w:t xml:space="preserve">  Základ  grafickej  časti  je  implementovaný,  vieme  vytvoriť  scénu  a umiestňovať  do  nej </w:t>
-      </w:r>
-    </w:p>
-    <w:p>
-      <w:pPr>
-        <w:pStyle w:val="Bezriadkovania"/>
-        <w:rPr>
-          <w:lang w:eastAsia="sk-SK"/>
-        </w:rPr>
-      </w:pPr>
-      <w:r>
-        <w:rPr>
-          <w:lang w:eastAsia="sk-SK"/>
-        </w:rPr>
-        <w:t xml:space="preserve">jednotlivé bloky, tak isto vieme pracovať s hierarchiou  blokov. Pri presúvaní rodiča sa presúvajú aj </w:t>
-      </w:r>
-    </w:p>
-    <w:p>
-      <w:pPr>
-        <w:pStyle w:val="Bezriadkovania"/>
-        <w:rPr>
-          <w:lang w:eastAsia="sk-SK"/>
-        </w:rPr>
-      </w:pPr>
-      <w:r>
-        <w:rPr>
-          <w:lang w:eastAsia="sk-SK"/>
-        </w:rPr>
-        <w:t xml:space="preserve">všetci jeho následníci. Tak isto to funguje aj pri skrývaní. Blok sa vie automaticky zväčšiť, keď sa </w:t>
-      </w:r>
-    </w:p>
-    <w:p>
-      <w:pPr>
-        <w:pStyle w:val="Bezriadkovania"/>
-        <w:rPr>
-          <w:lang w:eastAsia="sk-SK"/>
-        </w:rPr>
-      </w:pPr>
-      <w:r>
-        <w:rPr>
-          <w:lang w:eastAsia="sk-SK"/>
-        </w:rPr>
-        <w:t xml:space="preserve">mení pri jeho editácii, alebo keď mu pribudne väčší podblok ako je on sám. Pri presúvaní blokov sa </w:t>
-      </w:r>
-    </w:p>
-    <w:p>
-      <w:pPr>
-        <w:pStyle w:val="Bezriadkovania"/>
-        <w:rPr>
-          <w:lang w:eastAsia="sk-SK"/>
-        </w:rPr>
-      </w:pPr>
-      <w:r>
-        <w:rPr>
-          <w:lang w:eastAsia="sk-SK"/>
-        </w:rPr>
-        <w:t xml:space="preserve">bloky automaticky umiestňujú na správnu pozíciu. Toto zatiaľ funguje iba pri blokoch na rovnakej </w:t>
-      </w:r>
-    </w:p>
-    <w:p>
-      <w:pPr>
-        <w:pStyle w:val="Bezriadkovania"/>
-        <w:rPr>
-          <w:lang w:eastAsia="sk-SK"/>
-        </w:rPr>
-      </w:pPr>
-      <w:r>
-        <w:rPr>
-          <w:lang w:eastAsia="sk-SK"/>
-        </w:rPr>
-        <w:t>úrovni.</w:t>
-      </w:r>
-    </w:p>
-    <w:p>
-      <w:pPr>
-        <w:pStyle w:val="Bezriadkovania"/>
-        <w:rPr>
-          <w:lang w:eastAsia="sk-SK"/>
-        </w:rPr>
-      </w:pPr>
-    </w:p>
-    <w:p>
-      <w:pPr>
-        <w:pStyle w:val="Bezriadkovania"/>
-        <w:rPr>
-          <w:lang w:eastAsia="sk-SK"/>
-        </w:rPr>
-      </w:pPr>
-      <w:r>
-        <w:rPr>
-          <w:lang w:eastAsia="sk-SK"/>
-        </w:rPr>
-        <w:t>*/</w:t>
+        <w:t xml:space="preserve">Funkcionalita </w:t>
+      </w:r>
+      <w:proofErr w:type="spellStart"/>
+      <w:r>
+        <w:rPr>
+          <w:i/>
+          <w:lang w:eastAsia="sk-SK"/>
+        </w:rPr>
+        <w:t>TrollEdit</w:t>
+      </w:r>
+      <w:r>
+        <w:rPr>
+          <w:i/>
+          <w:lang w:eastAsia="sk-SK"/>
+        </w:rPr>
+        <w:t>-</w:t>
+      </w:r>
+      <w:r>
+        <w:rPr>
+          <w:i/>
+          <w:lang w:eastAsia="sk-SK"/>
+        </w:rPr>
+        <w:t>u</w:t>
+      </w:r>
+      <w:proofErr w:type="spellEnd"/>
+      <w:r>
+        <w:rPr>
+          <w:lang w:eastAsia="sk-SK"/>
+        </w:rPr>
+        <w:t xml:space="preserve"> je postavená na rozdelení editovaného kódu do štruktúr logických blokov, kde logický blok predstavuje akúkoľvek syntakticko-lexikálnu jednotku daného jazyka. Na analýzu kódu využívame skriptovací jazyk </w:t>
+      </w:r>
+      <w:proofErr w:type="spellStart"/>
+      <w:r>
+        <w:rPr>
+          <w:i/>
+          <w:lang w:eastAsia="sk-SK"/>
+        </w:rPr>
+        <w:t>Lua</w:t>
+      </w:r>
+      <w:proofErr w:type="spellEnd"/>
+      <w:r>
+        <w:rPr>
+          <w:lang w:eastAsia="sk-SK"/>
+        </w:rPr>
+        <w:t xml:space="preserve">, konkrétne knižnicu </w:t>
+      </w:r>
+      <w:proofErr w:type="spellStart"/>
+      <w:r>
+        <w:rPr>
+          <w:i/>
+          <w:lang w:eastAsia="sk-SK"/>
+        </w:rPr>
+        <w:t>LPeg</w:t>
+      </w:r>
+      <w:proofErr w:type="spellEnd"/>
+      <w:r>
+        <w:rPr>
+          <w:lang w:eastAsia="sk-SK"/>
+        </w:rPr>
+        <w:t>. Pomocou gramatiky definovanej v skripte sa vygeneruje abstraktný syntaktický strom (</w:t>
+      </w:r>
+      <w:r>
+        <w:rPr>
+          <w:i/>
+          <w:lang w:eastAsia="sk-SK"/>
+        </w:rPr>
+        <w:t>AST</w:t>
+      </w:r>
+      <w:r>
+        <w:rPr>
+          <w:lang w:eastAsia="sk-SK"/>
+        </w:rPr>
+        <w:t xml:space="preserve">). Každý uzol </w:t>
+      </w:r>
+      <w:r>
+        <w:rPr>
+          <w:i/>
+          <w:lang w:eastAsia="sk-SK"/>
+        </w:rPr>
+        <w:t>AST</w:t>
+      </w:r>
+      <w:r>
+        <w:rPr>
+          <w:lang w:eastAsia="sk-SK"/>
+        </w:rPr>
+        <w:t xml:space="preserve"> je platný blok. </w:t>
+      </w:r>
+      <w:r>
+        <w:rPr>
+          <w:i/>
+          <w:lang w:eastAsia="sk-SK"/>
+        </w:rPr>
+        <w:t xml:space="preserve">AST </w:t>
+      </w:r>
+      <w:r>
+        <w:rPr>
+          <w:lang w:eastAsia="sk-SK"/>
+        </w:rPr>
+        <w:t xml:space="preserve">obsahuje celý text a originálny kód je z neho kedykoľvek rekonštruovateľný. Pre zvýšenie výkonu bude spracovanie </w:t>
+      </w:r>
+      <w:r>
+        <w:rPr>
+          <w:i/>
+          <w:lang w:eastAsia="sk-SK"/>
+        </w:rPr>
+        <w:t xml:space="preserve">AST </w:t>
+      </w:r>
+      <w:r>
+        <w:rPr>
+          <w:lang w:eastAsia="sk-SK"/>
+        </w:rPr>
+        <w:t>stromu prenesená na stranu</w:t>
+      </w:r>
+      <w:r>
+        <w:rPr>
+          <w:i/>
+          <w:lang w:eastAsia="sk-SK"/>
+        </w:rPr>
+        <w:t xml:space="preserve"> </w:t>
+      </w:r>
+      <w:proofErr w:type="spellStart"/>
+      <w:r>
+        <w:rPr>
+          <w:i/>
+          <w:lang w:eastAsia="sk-SK"/>
+        </w:rPr>
+        <w:t>Lua</w:t>
+      </w:r>
+      <w:proofErr w:type="spellEnd"/>
+      <w:r>
+        <w:rPr>
+          <w:lang w:eastAsia="sk-SK"/>
+        </w:rPr>
+        <w:t>.</w:t>
+      </w:r>
+    </w:p>
+    <w:p>
+      <w:pPr>
+        <w:rPr>
+          <w:lang w:eastAsia="sk-SK"/>
+        </w:rPr>
+      </w:pPr>
+      <w:r>
+        <w:rPr>
+          <w:lang w:eastAsia="sk-SK"/>
+        </w:rPr>
+        <w:t xml:space="preserve">Základná funkcionalita aplikácie a práca s blokmi sú implementované. Funkcionality vytvorenia vlastných klávesových skratiek a pokročilej práce s textom </w:t>
+      </w:r>
+      <w:proofErr w:type="spellStart"/>
+      <w:r>
+        <w:rPr>
+          <w:i/>
+          <w:lang w:eastAsia="sk-SK"/>
+        </w:rPr>
+        <w:t>Undo</w:t>
+      </w:r>
+      <w:proofErr w:type="spellEnd"/>
+      <w:r>
+        <w:rPr>
+          <w:i/>
+          <w:lang w:eastAsia="sk-SK"/>
+        </w:rPr>
+        <w:t>/</w:t>
+      </w:r>
+      <w:proofErr w:type="spellStart"/>
+      <w:r>
+        <w:rPr>
+          <w:i/>
+          <w:lang w:eastAsia="sk-SK"/>
+        </w:rPr>
+        <w:t>Redo</w:t>
+      </w:r>
+      <w:proofErr w:type="spellEnd"/>
+      <w:r>
+        <w:rPr>
+          <w:lang w:eastAsia="sk-SK"/>
+        </w:rPr>
+        <w:t xml:space="preserve"> sú vo fáze implementácie. Editor bude podporovať paralelizovanie výpočtovo náročných operácií akou je spracovanie syntaktickej analýzy, ktorá bude prebiehať v pozadí. V</w:t>
+      </w:r>
+      <w:r>
+        <w:rPr>
+          <w:lang w:eastAsia="sk-SK"/>
+        </w:rPr>
+        <w:t> </w:t>
+      </w:r>
+      <w:proofErr w:type="spellStart"/>
+      <w:r>
+        <w:rPr>
+          <w:i/>
+          <w:lang w:eastAsia="sk-SK"/>
+        </w:rPr>
+        <w:t>TrollEdit</w:t>
+      </w:r>
+      <w:r>
+        <w:rPr>
+          <w:i/>
+          <w:lang w:eastAsia="sk-SK"/>
+        </w:rPr>
+        <w:t>-</w:t>
+      </w:r>
+      <w:r>
+        <w:rPr>
+          <w:i/>
+          <w:lang w:eastAsia="sk-SK"/>
+        </w:rPr>
+        <w:t>e</w:t>
+      </w:r>
+      <w:proofErr w:type="spellEnd"/>
+      <w:r>
+        <w:rPr>
+          <w:lang w:eastAsia="sk-SK"/>
+        </w:rPr>
+        <w:t xml:space="preserve"> bude možné oddeliť od seba textový a grafický mód, pričom bude možné medzi nimi kedykoľvek prepínať.</w:t>
       </w:r>
     </w:p>
     <w:p>
@@ -551,37 +549,36 @@
           <w:noProof/>
           <w:lang w:eastAsia="sk-SK"/>
         </w:rPr>
+        <w:lastRenderedPageBreak/>
         <w:drawing>
           <wp:inline distT="0" distB="0" distL="0" distR="0">
-            <wp:extent cx="4322363" cy="2456953"/>
-            <wp:effectExtent l="19050" t="0" r="1987" b="0"/>
-            <wp:docPr id="7" name="Obrázok 1" descr="D:\FIIT\ING1-ZS\Timovy Projekt\TrollEdit_GitHub\Documentation\Dokumentacie\Ostatne\Prezentacia\Nahlad_dva_mody.png"/>
-            <wp:cNvGraphicFramePr/>
+            <wp:extent cx="5760720" cy="3489325"/>
+            <wp:effectExtent l="19050" t="0" r="0" b="0"/>
+            <wp:docPr id="1" name="Obrázok 0" descr="TrollEdit.png"/>
+            <wp:cNvGraphicFramePr>
+              <a:graphicFrameLocks xmlns:a="http://schemas.openxmlformats.org/drawingml/2006/main" noChangeAspect="1"/>
+            </wp:cNvGraphicFramePr>
             <a:graphic xmlns:a="http://schemas.openxmlformats.org/drawingml/2006/main">
               <a:graphicData uri="http://schemas.openxmlformats.org/drawingml/2006/picture">
                 <pic:pic xmlns:pic="http://schemas.openxmlformats.org/drawingml/2006/picture">
                   <pic:nvPicPr>
-                    <pic:cNvPr id="2050" name="Picture 2" descr="D:\FIIT\ING1-ZS\Timovy Projekt\TrollEdit_GitHub\Documentation\Dokumentacie\Ostatne\Prezentacia\Nahlad_dva_mody.png"/>
-                    <pic:cNvPicPr>
-                      <a:picLocks noChangeAspect="1" noChangeArrowheads="1"/>
-                    </pic:cNvPicPr>
+                    <pic:cNvPr id="0" name="TrollEdit.png"/>
+                    <pic:cNvPicPr/>
                   </pic:nvPicPr>
                   <pic:blipFill>
                     <a:blip r:embed="rId7" cstate="print"/>
-                    <a:srcRect/>
                     <a:stretch>
                       <a:fillRect/>
                     </a:stretch>
                   </pic:blipFill>
-                  <pic:spPr bwMode="auto">
+                  <pic:spPr>
                     <a:xfrm>
                       <a:off x="0" y="0"/>
-                      <a:ext cx="4326999" cy="2459588"/>
+                      <a:ext cx="5760720" cy="3489325"/>
                     </a:xfrm>
                     <a:prstGeom prst="rect">
                       <a:avLst/>
                     </a:prstGeom>
-                    <a:noFill/>
                   </pic:spPr>
                 </pic:pic>
               </a:graphicData>
@@ -598,7 +595,6 @@
         <w:rPr>
           <w:b w:val="0"/>
           <w:color w:val="auto"/>
-          <w:lang w:eastAsia="sk-SK"/>
         </w:rPr>
       </w:pPr>
       <w:r>
@@ -668,12 +664,16 @@
     </w:p>
     <w:p>
       <w:pPr>
-        <w:pStyle w:val="Bezriadkovania"/>
-        <w:rPr>
-          <w:sz w:val="20"/>
-          <w:lang w:eastAsia="sk-SK"/>
-        </w:rPr>
-      </w:pPr>
+        <w:rPr>
+          <w:lang w:eastAsia="sk-SK"/>
+        </w:rPr>
+      </w:pPr>
+      <w:r>
+        <w:rPr>
+          <w:lang w:eastAsia="sk-SK"/>
+        </w:rPr>
+        <w:t>Základ grafickej časti je implementovaný, vieme vytvoriť scénu a umiestňovať do nej jednotlivé bloky. Práca s hierarchiou blokov je takisto možná, pri presúvaní alebo skrývaní rodiča manipulujeme aj s jeho následníkmi. Blok sa vie automaticky zväčšiť, keď sa mení pri jeho editácii, alebo keď mu pribudne väčší podblok ako je on sám. Pri presúvaní blokov sa bloky automaticky umiestňujú na správnu pozíciu. Toto zatiaľ funguje iba pri blokoch na rovnakej úrovni.</w:t>
+      </w:r>
     </w:p>
     <w:p>
       <w:pPr>
@@ -795,12 +795,21 @@
         </w:rPr>
         <w:t>, vytvorenie gramatik pre rôzne typy programovacích jazyk (</w:t>
       </w:r>
-      <w:r>
-        <w:rPr>
-          <w:i/>
-          <w:lang w:eastAsia="sk-SK"/>
-        </w:rPr>
-        <w:t>Java, C#, PHP a pod</w:t>
+      <w:proofErr w:type="spellStart"/>
+      <w:r>
+        <w:rPr>
+          <w:i/>
+          <w:lang w:eastAsia="sk-SK"/>
+        </w:rPr>
+        <w:t>Java</w:t>
+      </w:r>
+      <w:proofErr w:type="spellEnd"/>
+      <w:r>
+        <w:rPr>
+          <w:i/>
+          <w:lang w:eastAsia="sk-SK"/>
+        </w:rPr>
+        <w:t>, C#, PHP a pod</w:t>
       </w:r>
       <w:r>
         <w:rPr>
@@ -843,6 +852,7 @@
         <w:rPr>
           <w:lang w:eastAsia="sk-SK"/>
         </w:rPr>
+        <w:lastRenderedPageBreak/>
         <w:t xml:space="preserve">Naším hlavným snom je aby sme vytvorili produkt, ktorý nebude iba ďalšou akademickou hračkou, ktorá nenájde uplatnenie pre reálne využitie v praxi, ale aby sme vytvorili kvalitný produkt, ktorý oslovili širšie spektrum vývojárov a taktiež aby sa aj zapojili do ďalšieho vývoja editora </w:t>
       </w:r>
       <w:r>
@@ -903,20 +913,15 @@
         </w:rPr>
         <w:t>„</w:t>
       </w:r>
-      <w:r>
-        <w:rPr>
-          <w:i/>
-          <w:lang w:eastAsia="sk-SK"/>
-        </w:rPr>
-        <w:t>Nothing is impossible when</w:t>
-      </w:r>
-      <w:r>
-        <w:rPr>
-          <w:i/>
-          <w:lang w:eastAsia="sk-SK"/>
-        </w:rPr>
-        <w:t xml:space="preserve"> the work</w:t>
-      </w:r>
+      <w:proofErr w:type="spellStart"/>
+      <w:r>
+        <w:rPr>
+          <w:i/>
+          <w:lang w:eastAsia="sk-SK"/>
+        </w:rPr>
+        <w:t>Nothing</w:t>
+      </w:r>
+      <w:proofErr w:type="spellEnd"/>
       <w:r>
         <w:rPr>
           <w:i/>
@@ -924,19 +929,117 @@
         </w:rPr>
         <w:t xml:space="preserve"> </w:t>
       </w:r>
-      <w:r>
-        <w:rPr>
-          <w:i/>
-          <w:lang w:eastAsia="sk-SK"/>
-        </w:rPr>
-        <w:t xml:space="preserve">is </w:t>
-      </w:r>
-      <w:r>
-        <w:rPr>
-          <w:i/>
-          <w:lang w:eastAsia="sk-SK"/>
-        </w:rPr>
-        <w:t>also a hobby</w:t>
+      <w:proofErr w:type="spellStart"/>
+      <w:r>
+        <w:rPr>
+          <w:i/>
+          <w:lang w:eastAsia="sk-SK"/>
+        </w:rPr>
+        <w:t>is</w:t>
+      </w:r>
+      <w:proofErr w:type="spellEnd"/>
+      <w:r>
+        <w:rPr>
+          <w:i/>
+          <w:lang w:eastAsia="sk-SK"/>
+        </w:rPr>
+        <w:t xml:space="preserve"> </w:t>
+      </w:r>
+      <w:proofErr w:type="spellStart"/>
+      <w:r>
+        <w:rPr>
+          <w:i/>
+          <w:lang w:eastAsia="sk-SK"/>
+        </w:rPr>
+        <w:t>impossible</w:t>
+      </w:r>
+      <w:proofErr w:type="spellEnd"/>
+      <w:r>
+        <w:rPr>
+          <w:i/>
+          <w:lang w:eastAsia="sk-SK"/>
+        </w:rPr>
+        <w:t xml:space="preserve"> </w:t>
+      </w:r>
+      <w:proofErr w:type="spellStart"/>
+      <w:r>
+        <w:rPr>
+          <w:i/>
+          <w:lang w:eastAsia="sk-SK"/>
+        </w:rPr>
+        <w:t>when</w:t>
+      </w:r>
+      <w:proofErr w:type="spellEnd"/>
+      <w:r>
+        <w:rPr>
+          <w:i/>
+          <w:lang w:eastAsia="sk-SK"/>
+        </w:rPr>
+        <w:t xml:space="preserve"> </w:t>
+      </w:r>
+      <w:proofErr w:type="spellStart"/>
+      <w:r>
+        <w:rPr>
+          <w:i/>
+          <w:lang w:eastAsia="sk-SK"/>
+        </w:rPr>
+        <w:t>the</w:t>
+      </w:r>
+      <w:proofErr w:type="spellEnd"/>
+      <w:r>
+        <w:rPr>
+          <w:i/>
+          <w:lang w:eastAsia="sk-SK"/>
+        </w:rPr>
+        <w:t xml:space="preserve"> </w:t>
+      </w:r>
+      <w:proofErr w:type="spellStart"/>
+      <w:r>
+        <w:rPr>
+          <w:i/>
+          <w:lang w:eastAsia="sk-SK"/>
+        </w:rPr>
+        <w:t>work</w:t>
+      </w:r>
+      <w:proofErr w:type="spellEnd"/>
+      <w:r>
+        <w:rPr>
+          <w:i/>
+          <w:lang w:eastAsia="sk-SK"/>
+        </w:rPr>
+        <w:t xml:space="preserve"> </w:t>
+      </w:r>
+      <w:proofErr w:type="spellStart"/>
+      <w:r>
+        <w:rPr>
+          <w:i/>
+          <w:lang w:eastAsia="sk-SK"/>
+        </w:rPr>
+        <w:t>is</w:t>
+      </w:r>
+      <w:proofErr w:type="spellEnd"/>
+      <w:r>
+        <w:rPr>
+          <w:i/>
+          <w:lang w:eastAsia="sk-SK"/>
+        </w:rPr>
+        <w:t xml:space="preserve"> </w:t>
+      </w:r>
+      <w:proofErr w:type="spellStart"/>
+      <w:r>
+        <w:rPr>
+          <w:i/>
+          <w:lang w:eastAsia="sk-SK"/>
+        </w:rPr>
+        <w:t>also</w:t>
+      </w:r>
+      <w:proofErr w:type="spellEnd"/>
+      <w:r>
+        <w:rPr>
+          <w:i/>
+          <w:lang w:eastAsia="sk-SK"/>
+        </w:rPr>
+        <w:t xml:space="preserve"> a hobby</w:t>
       </w:r>
       <w:r>
         <w:rPr>
@@ -947,15 +1050,10 @@
     </w:p>
     <w:p>
       <w:pPr>
-        <w:pStyle w:val="Bezriadkovania"/>
-        <w:rPr>
-          <w:sz w:val="20"/>
-        </w:rPr>
-      </w:pPr>
-    </w:p>
-    <w:p>
-      <w:pPr>
         <w:pStyle w:val="Nadpis1"/>
+        <w:pBdr>
+          <w:top w:val="single" w:sz="2" w:space="1" w:color="F2F2F2" w:themeColor="background1" w:themeShade="F2"/>
+        </w:pBdr>
         <w:tabs>
           <w:tab w:val="num" w:pos="397"/>
         </w:tabs>
@@ -975,7 +1073,21 @@
         <w:rPr>
           <w:lang w:val="en-GB"/>
         </w:rPr>
-        <w:t>Knuth, D.E.: Literate Programming, 1992, Stanford University Center for the Study of Language and Information, Stanford, CA, USA, 1992.</w:t>
+        <w:t xml:space="preserve">Knuth, D.E.: Literate Programming, 1992, Stanford University </w:t>
+      </w:r>
+      <w:proofErr w:type="spellStart"/>
+      <w:r>
+        <w:rPr>
+          <w:lang w:val="en-GB"/>
+        </w:rPr>
+        <w:t>Center</w:t>
+      </w:r>
+      <w:proofErr w:type="spellEnd"/>
+      <w:r>
+        <w:rPr>
+          <w:lang w:val="en-GB"/>
+        </w:rPr>
+        <w:t xml:space="preserve"> for the Study of Language and Information, Stanford, CA, USA, 1992.</w:t>
       </w:r>
     </w:p>
     <w:p>
@@ -994,6 +1106,7 @@
         </w:rPr>
       </w:pPr>
     </w:p>
+    <w:p/>
     <w:p/>
     <w:p/>
     <w:p>
@@ -1078,8 +1191,9 @@
     </w:p>
     <w:sectPr>
       <w:headerReference w:type="default" r:id="rId9"/>
-      <w:headerReference w:type="first" r:id="rId10"/>
-      <w:footerReference w:type="first" r:id="rId11"/>
+      <w:footerReference w:type="default" r:id="rId10"/>
+      <w:headerReference w:type="first" r:id="rId11"/>
+      <w:footerReference w:type="first" r:id="rId12"/>
       <w:pgSz w:w="11906" w:h="16838"/>
       <w:pgMar w:top="1417" w:right="1417" w:bottom="1417" w:left="1417" w:header="708" w:footer="708" w:gutter="0"/>
       <w:cols w:space="708"/>
@@ -1092,7 +1206,7 @@
 
 <file path=word/endnotes.xml><?xml version="1.0" encoding="utf-8"?>
 <w:endnotes xmlns:ve="http://schemas.openxmlformats.org/markup-compatibility/2006" xmlns:o="urn:schemas-microsoft-com:office:office" xmlns:r="http://schemas.openxmlformats.org/officeDocument/2006/relationships" xmlns:m="http://schemas.openxmlformats.org/officeDocument/2006/math" xmlns:v="urn:schemas-microsoft-com:vml" xmlns:wp="http://schemas.openxmlformats.org/drawingml/2006/wordprocessingDrawing" xmlns:w10="urn:schemas-microsoft-com:office:word" xmlns:w="http://schemas.openxmlformats.org/wordprocessingml/2006/main" xmlns:wne="http://schemas.microsoft.com/office/word/2006/wordml">
-  <w:endnote w:type="separator" w:id="0">
+  <w:endnote w:type="separator" w:id="-1">
     <w:p>
       <w:pPr>
         <w:spacing w:after="0" w:line="240" w:lineRule="auto"/>
@@ -1102,7 +1216,7 @@
       </w:r>
     </w:p>
   </w:endnote>
-  <w:endnote w:type="continuationSeparator" w:id="1">
+  <w:endnote w:type="continuationSeparator" w:id="0">
     <w:p>
       <w:pPr>
         <w:spacing w:after="0" w:line="240" w:lineRule="auto"/>
@@ -1116,6 +1230,86 @@
 </file>
 
 <file path=word/footer1.xml><?xml version="1.0" encoding="utf-8"?>
+<w:ftr xmlns:ve="http://schemas.openxmlformats.org/markup-compatibility/2006" xmlns:o="urn:schemas-microsoft-com:office:office" xmlns:r="http://schemas.openxmlformats.org/officeDocument/2006/relationships" xmlns:m="http://schemas.openxmlformats.org/officeDocument/2006/math" xmlns:v="urn:schemas-microsoft-com:vml" xmlns:wp="http://schemas.openxmlformats.org/drawingml/2006/wordprocessingDrawing" xmlns:w10="urn:schemas-microsoft-com:office:word" xmlns:w="http://schemas.openxmlformats.org/wordprocessingml/2006/main" xmlns:wne="http://schemas.microsoft.com/office/word/2006/wordml">
+  <w:sdt>
+    <w:sdtPr>
+      <w:id w:val="7582881"/>
+      <w:docPartObj>
+        <w:docPartGallery w:val="Page Numbers (Bottom of Page)"/>
+        <w:docPartUnique/>
+      </w:docPartObj>
+    </w:sdtPr>
+    <w:sdtEndPr>
+      <w:rPr>
+        <w:color w:val="7F7F7F" w:themeColor="background1" w:themeShade="7F"/>
+        <w:spacing w:val="60"/>
+      </w:rPr>
+    </w:sdtEndPr>
+    <w:sdtContent>
+      <w:p>
+        <w:pPr>
+          <w:pStyle w:val="Pta"/>
+          <w:pBdr>
+            <w:top w:val="single" w:sz="4" w:space="1" w:color="D9D9D9" w:themeColor="background1" w:themeShade="D9"/>
+          </w:pBdr>
+          <w:jc w:val="right"/>
+        </w:pPr>
+        <w:r>
+          <w:rPr>
+            <w:sz w:val="18"/>
+          </w:rPr>
+          <w:fldChar w:fldCharType="begin"/>
+        </w:r>
+        <w:r>
+          <w:rPr>
+            <w:sz w:val="18"/>
+          </w:rPr>
+          <w:instrText xml:space="preserve"> PAGE   \* MERGEFORMAT </w:instrText>
+        </w:r>
+        <w:r>
+          <w:rPr>
+            <w:sz w:val="18"/>
+          </w:rPr>
+          <w:fldChar w:fldCharType="separate"/>
+        </w:r>
+        <w:r>
+          <w:rPr>
+            <w:noProof/>
+            <w:sz w:val="18"/>
+          </w:rPr>
+          <w:t>2</w:t>
+        </w:r>
+        <w:r>
+          <w:rPr>
+            <w:sz w:val="18"/>
+          </w:rPr>
+          <w:fldChar w:fldCharType="end"/>
+        </w:r>
+        <w:r>
+          <w:rPr>
+            <w:sz w:val="18"/>
+          </w:rPr>
+          <w:t xml:space="preserve"> | </w:t>
+        </w:r>
+        <w:r>
+          <w:rPr>
+            <w:spacing w:val="60"/>
+            <w:sz w:val="18"/>
+          </w:rPr>
+          <w:t>Strana</w:t>
+        </w:r>
+      </w:p>
+    </w:sdtContent>
+  </w:sdt>
+  <w:p>
+    <w:pPr>
+      <w:pStyle w:val="Pta"/>
+    </w:pPr>
+  </w:p>
+</w:ftr>
+</file>
+
+<file path=word/footer2.xml><?xml version="1.0" encoding="utf-8"?>
 <w:ftr xmlns:ve="http://schemas.openxmlformats.org/markup-compatibility/2006" xmlns:o="urn:schemas-microsoft-com:office:office" xmlns:r="http://schemas.openxmlformats.org/officeDocument/2006/relationships" xmlns:m="http://schemas.openxmlformats.org/officeDocument/2006/math" xmlns:v="urn:schemas-microsoft-com:vml" xmlns:wp="http://schemas.openxmlformats.org/drawingml/2006/wordprocessingDrawing" xmlns:w10="urn:schemas-microsoft-com:office:word" xmlns:w="http://schemas.openxmlformats.org/wordprocessingml/2006/main" xmlns:wne="http://schemas.microsoft.com/office/word/2006/wordml">
   <w:sdt>
     <w:sdtPr>
@@ -1197,7 +1391,7 @@
 
 <file path=word/footnotes.xml><?xml version="1.0" encoding="utf-8"?>
 <w:footnotes xmlns:ve="http://schemas.openxmlformats.org/markup-compatibility/2006" xmlns:o="urn:schemas-microsoft-com:office:office" xmlns:r="http://schemas.openxmlformats.org/officeDocument/2006/relationships" xmlns:m="http://schemas.openxmlformats.org/officeDocument/2006/math" xmlns:v="urn:schemas-microsoft-com:vml" xmlns:wp="http://schemas.openxmlformats.org/drawingml/2006/wordprocessingDrawing" xmlns:w10="urn:schemas-microsoft-com:office:word" xmlns:w="http://schemas.openxmlformats.org/wordprocessingml/2006/main" xmlns:wne="http://schemas.microsoft.com/office/word/2006/wordml">
-  <w:footnote w:type="separator" w:id="0">
+  <w:footnote w:type="separator" w:id="-1">
     <w:p>
       <w:pPr>
         <w:spacing w:after="0" w:line="240" w:lineRule="auto"/>
@@ -1207,7 +1401,7 @@
       </w:r>
     </w:p>
   </w:footnote>
-  <w:footnote w:type="continuationSeparator" w:id="1">
+  <w:footnote w:type="continuationSeparator" w:id="0">
     <w:p>
       <w:pPr>
         <w:spacing w:after="0" w:line="240" w:lineRule="auto"/>

</xml_diff>